<commit_message>
JAVA CR List V3(add Q5-Q7)
</commit_message>
<xml_diff>
--- a/CR紀錄表/CR紀錄表_陳瑜婕_JAVA_V2.docx
+++ b/CR紀錄表/CR紀錄表_陳瑜婕_JAVA_V2.docx
@@ -5,24 +5,31 @@
     <w:tbl>
       <w:tblPr>
         <w:tblStyle w:val="a3"/>
-        <w:tblpPr w:leftFromText="180" w:rightFromText="180" w:vertAnchor="text" w:tblpX="162" w:tblpY="1"/>
+        <w:tblpPr w:leftFromText="180" w:rightFromText="180" w:vertAnchor="text" w:tblpY="1"/>
         <w:tblOverlap w:val="never"/>
-        <w:tblW w:w="16218" w:type="dxa"/>
+        <w:tblW w:w="16695" w:type="dxa"/>
         <w:tblLayout w:type="fixed"/>
         <w:tblLook w:val="04A0" w:firstRow="1" w:lastRow="0" w:firstColumn="1" w:lastColumn="0" w:noHBand="0" w:noVBand="1"/>
       </w:tblPr>
       <w:tblGrid>
-        <w:gridCol w:w="3256"/>
+        <w:gridCol w:w="118"/>
+        <w:gridCol w:w="3615"/>
         <w:gridCol w:w="1650"/>
         <w:gridCol w:w="2409"/>
-        <w:gridCol w:w="5529"/>
+        <w:gridCol w:w="261"/>
+        <w:gridCol w:w="4043"/>
+        <w:gridCol w:w="1225"/>
         <w:gridCol w:w="3374"/>
       </w:tblGrid>
       <w:tr>
-        <w:tc>
-          <w:tcPr>
-            <w:tcW w:w="12844" w:type="dxa"/>
-            <w:gridSpan w:val="4"/>
+        <w:trPr>
+          <w:gridBefore w:val="1"/>
+          <w:wBefore w:w="118" w:type="dxa"/>
+        </w:trPr>
+        <w:tc>
+          <w:tcPr>
+            <w:tcW w:w="13203" w:type="dxa"/>
+            <w:gridSpan w:val="6"/>
             <w:tcBorders>
               <w:bottom w:val="single" w:sz="4" w:space="0" w:color="auto"/>
             </w:tcBorders>
@@ -114,9 +121,13 @@
         </w:tc>
       </w:tr>
       <w:tr>
-        <w:tc>
-          <w:tcPr>
-            <w:tcW w:w="3256" w:type="dxa"/>
+        <w:trPr>
+          <w:gridBefore w:val="1"/>
+          <w:wBefore w:w="118" w:type="dxa"/>
+        </w:trPr>
+        <w:tc>
+          <w:tcPr>
+            <w:tcW w:w="3615" w:type="dxa"/>
             <w:shd w:val="pct85" w:color="auto" w:fill="auto"/>
           </w:tcPr>
           <w:p>
@@ -195,7 +206,7 @@
         <w:tc>
           <w:tcPr>
             <w:tcW w:w="8903" w:type="dxa"/>
-            <w:gridSpan w:val="2"/>
+            <w:gridSpan w:val="4"/>
             <w:shd w:val="pct85" w:color="auto" w:fill="auto"/>
           </w:tcPr>
           <w:p>
@@ -220,9 +231,13 @@
         </w:tc>
       </w:tr>
       <w:tr>
-        <w:tc>
-          <w:tcPr>
-            <w:tcW w:w="3256" w:type="dxa"/>
+        <w:trPr>
+          <w:gridBefore w:val="1"/>
+          <w:wBefore w:w="118" w:type="dxa"/>
+        </w:trPr>
+        <w:tc>
+          <w:tcPr>
+            <w:tcW w:w="3615" w:type="dxa"/>
           </w:tcPr>
           <w:p>
             <w:pPr>
@@ -324,7 +339,7 @@
         <w:tc>
           <w:tcPr>
             <w:tcW w:w="8903" w:type="dxa"/>
-            <w:gridSpan w:val="2"/>
+            <w:gridSpan w:val="4"/>
           </w:tcPr>
           <w:p>
             <w:pPr>
@@ -341,11 +356,13 @@
       </w:tr>
       <w:tr>
         <w:trPr>
+          <w:gridBefore w:val="1"/>
+          <w:wBefore w:w="118" w:type="dxa"/>
           <w:trHeight w:val="1837"/>
         </w:trPr>
         <w:tc>
           <w:tcPr>
-            <w:tcW w:w="3256" w:type="dxa"/>
+            <w:tcW w:w="3615" w:type="dxa"/>
             <w:vAlign w:val="center"/>
           </w:tcPr>
           <w:p>
@@ -393,7 +410,7 @@
         <w:tc>
           <w:tcPr>
             <w:tcW w:w="12962" w:type="dxa"/>
-            <w:gridSpan w:val="4"/>
+            <w:gridSpan w:val="6"/>
             <w:shd w:val="pct65" w:color="auto" w:fill="auto"/>
           </w:tcPr>
           <w:p>
@@ -577,9 +594,13 @@
         </w:tc>
       </w:tr>
       <w:tr>
-        <w:tc>
-          <w:tcPr>
-            <w:tcW w:w="3256" w:type="dxa"/>
+        <w:trPr>
+          <w:gridBefore w:val="1"/>
+          <w:wBefore w:w="118" w:type="dxa"/>
+        </w:trPr>
+        <w:tc>
+          <w:tcPr>
+            <w:tcW w:w="3615" w:type="dxa"/>
           </w:tcPr>
           <w:p>
             <w:pPr>
@@ -661,7 +682,7 @@
         <w:tc>
           <w:tcPr>
             <w:tcW w:w="8903" w:type="dxa"/>
-            <w:gridSpan w:val="2"/>
+            <w:gridSpan w:val="4"/>
           </w:tcPr>
           <w:p>
             <w:pPr>
@@ -678,11 +699,13 @@
       </w:tr>
       <w:tr>
         <w:trPr>
+          <w:gridBefore w:val="1"/>
+          <w:wBefore w:w="118" w:type="dxa"/>
           <w:trHeight w:val="1837"/>
         </w:trPr>
         <w:tc>
           <w:tcPr>
-            <w:tcW w:w="3256" w:type="dxa"/>
+            <w:tcW w:w="3615" w:type="dxa"/>
             <w:vAlign w:val="center"/>
           </w:tcPr>
           <w:p>
@@ -862,7 +885,7 @@
         <w:tc>
           <w:tcPr>
             <w:tcW w:w="12962" w:type="dxa"/>
-            <w:gridSpan w:val="4"/>
+            <w:gridSpan w:val="6"/>
             <w:shd w:val="pct65" w:color="auto" w:fill="auto"/>
           </w:tcPr>
           <w:p>
@@ -1036,9 +1059,13 @@
         </w:tc>
       </w:tr>
       <w:tr>
-        <w:tc>
-          <w:tcPr>
-            <w:tcW w:w="3256" w:type="dxa"/>
+        <w:trPr>
+          <w:gridBefore w:val="1"/>
+          <w:wBefore w:w="118" w:type="dxa"/>
+        </w:trPr>
+        <w:tc>
+          <w:tcPr>
+            <w:tcW w:w="3615" w:type="dxa"/>
           </w:tcPr>
           <w:p>
             <w:pPr>
@@ -1136,7 +1163,7 @@
         <w:tc>
           <w:tcPr>
             <w:tcW w:w="8903" w:type="dxa"/>
-            <w:gridSpan w:val="2"/>
+            <w:gridSpan w:val="4"/>
           </w:tcPr>
           <w:p>
             <w:pPr>
@@ -1153,11 +1180,13 @@
       </w:tr>
       <w:tr>
         <w:trPr>
+          <w:gridBefore w:val="1"/>
+          <w:wBefore w:w="118" w:type="dxa"/>
           <w:trHeight w:val="1837"/>
         </w:trPr>
         <w:tc>
           <w:tcPr>
-            <w:tcW w:w="3256" w:type="dxa"/>
+            <w:tcW w:w="3615" w:type="dxa"/>
             <w:vAlign w:val="center"/>
           </w:tcPr>
           <w:p>
@@ -1199,7 +1228,7 @@
         <w:tc>
           <w:tcPr>
             <w:tcW w:w="12962" w:type="dxa"/>
-            <w:gridSpan w:val="4"/>
+            <w:gridSpan w:val="6"/>
             <w:shd w:val="pct65" w:color="auto" w:fill="auto"/>
           </w:tcPr>
           <w:p>
@@ -1441,9 +1470,13 @@
         </w:tc>
       </w:tr>
       <w:tr>
-        <w:tc>
-          <w:tcPr>
-            <w:tcW w:w="3256" w:type="dxa"/>
+        <w:trPr>
+          <w:gridBefore w:val="1"/>
+          <w:wBefore w:w="118" w:type="dxa"/>
+        </w:trPr>
+        <w:tc>
+          <w:tcPr>
+            <w:tcW w:w="3615" w:type="dxa"/>
           </w:tcPr>
           <w:p>
             <w:pPr>
@@ -1541,7 +1574,7 @@
         <w:tc>
           <w:tcPr>
             <w:tcW w:w="8903" w:type="dxa"/>
-            <w:gridSpan w:val="2"/>
+            <w:gridSpan w:val="4"/>
           </w:tcPr>
           <w:p>
             <w:pPr>
@@ -1558,11 +1591,13 @@
       </w:tr>
       <w:tr>
         <w:trPr>
+          <w:gridBefore w:val="1"/>
+          <w:wBefore w:w="118" w:type="dxa"/>
           <w:trHeight w:val="1837"/>
         </w:trPr>
         <w:tc>
           <w:tcPr>
-            <w:tcW w:w="3256" w:type="dxa"/>
+            <w:tcW w:w="3615" w:type="dxa"/>
             <w:vAlign w:val="center"/>
           </w:tcPr>
           <w:p>
@@ -1631,7 +1666,7 @@
         <w:tc>
           <w:tcPr>
             <w:tcW w:w="12962" w:type="dxa"/>
-            <w:gridSpan w:val="4"/>
+            <w:gridSpan w:val="6"/>
             <w:shd w:val="pct65" w:color="auto" w:fill="auto"/>
           </w:tcPr>
           <w:p>
@@ -1917,9 +1952,13 @@
         </w:tc>
       </w:tr>
       <w:tr>
-        <w:tc>
-          <w:tcPr>
-            <w:tcW w:w="3256" w:type="dxa"/>
+        <w:trPr>
+          <w:gridBefore w:val="1"/>
+          <w:wBefore w:w="118" w:type="dxa"/>
+        </w:trPr>
+        <w:tc>
+          <w:tcPr>
+            <w:tcW w:w="3615" w:type="dxa"/>
           </w:tcPr>
           <w:p>
             <w:pPr>
@@ -2001,7 +2040,7 @@
         <w:tc>
           <w:tcPr>
             <w:tcW w:w="8903" w:type="dxa"/>
-            <w:gridSpan w:val="2"/>
+            <w:gridSpan w:val="4"/>
           </w:tcPr>
           <w:p>
             <w:pPr>
@@ -2018,11 +2057,13 @@
       </w:tr>
       <w:tr>
         <w:trPr>
+          <w:gridBefore w:val="1"/>
+          <w:wBefore w:w="118" w:type="dxa"/>
           <w:trHeight w:val="1837"/>
         </w:trPr>
         <w:tc>
           <w:tcPr>
-            <w:tcW w:w="3256" w:type="dxa"/>
+            <w:tcW w:w="3615" w:type="dxa"/>
             <w:vAlign w:val="center"/>
           </w:tcPr>
           <w:p>
@@ -2109,7 +2150,7 @@
         <w:tc>
           <w:tcPr>
             <w:tcW w:w="12962" w:type="dxa"/>
-            <w:gridSpan w:val="4"/>
+            <w:gridSpan w:val="6"/>
             <w:shd w:val="pct65" w:color="auto" w:fill="auto"/>
           </w:tcPr>
           <w:p>
@@ -2281,9 +2322,13 @@
         </w:tc>
       </w:tr>
       <w:tr>
-        <w:tc>
-          <w:tcPr>
-            <w:tcW w:w="3256" w:type="dxa"/>
+        <w:trPr>
+          <w:gridBefore w:val="1"/>
+          <w:wBefore w:w="118" w:type="dxa"/>
+        </w:trPr>
+        <w:tc>
+          <w:tcPr>
+            <w:tcW w:w="3615" w:type="dxa"/>
           </w:tcPr>
           <w:p>
             <w:pPr>
@@ -2365,7 +2410,7 @@
         <w:tc>
           <w:tcPr>
             <w:tcW w:w="8903" w:type="dxa"/>
-            <w:gridSpan w:val="2"/>
+            <w:gridSpan w:val="4"/>
           </w:tcPr>
           <w:p>
             <w:pPr>
@@ -2382,11 +2427,13 @@
       </w:tr>
       <w:tr>
         <w:trPr>
+          <w:gridBefore w:val="1"/>
+          <w:wBefore w:w="118" w:type="dxa"/>
           <w:trHeight w:val="1837"/>
         </w:trPr>
         <w:tc>
           <w:tcPr>
-            <w:tcW w:w="3256" w:type="dxa"/>
+            <w:tcW w:w="3615" w:type="dxa"/>
             <w:vAlign w:val="center"/>
           </w:tcPr>
           <w:p>
@@ -2428,7 +2475,7 @@
         <w:tc>
           <w:tcPr>
             <w:tcW w:w="12962" w:type="dxa"/>
-            <w:gridSpan w:val="4"/>
+            <w:gridSpan w:val="6"/>
             <w:shd w:val="pct65" w:color="auto" w:fill="auto"/>
           </w:tcPr>
           <w:p>
@@ -2473,9 +2520,9 @@
                 <w:szCs w:val="26"/>
               </w:rPr>
               <w:drawing>
-                <wp:inline distT="0" distB="0" distL="0" distR="0" wp14:anchorId="0D78D39D" wp14:editId="08F21A19">
-                  <wp:extent cx="5343525" cy="5562089"/>
-                  <wp:effectExtent l="0" t="0" r="0" b="635"/>
+                <wp:inline distT="0" distB="0" distL="0" distR="0" wp14:anchorId="0D78D39D" wp14:editId="70BEAFC0">
+                  <wp:extent cx="4171950" cy="4342593"/>
+                  <wp:effectExtent l="0" t="0" r="0" b="1270"/>
                   <wp:docPr id="290947989" name="圖片 1"/>
                   <wp:cNvGraphicFramePr>
                     <a:graphicFrameLocks xmlns:a="http://schemas.openxmlformats.org/drawingml/2006/main" noChangeAspect="1"/>
@@ -2496,7 +2543,7 @@
                         <pic:spPr>
                           <a:xfrm>
                             <a:off x="0" y="0"/>
-                            <a:ext cx="5346808" cy="5565506"/>
+                            <a:ext cx="4177017" cy="4347868"/>
                           </a:xfrm>
                           <a:prstGeom prst="rect">
                             <a:avLst/>
@@ -2649,7 +2696,7 @@
             <w:pPr>
               <w:snapToGrid w:val="0"/>
               <w:rPr>
-                <w:rFonts w:ascii="微軟正黑體" w:eastAsia="微軟正黑體" w:hAnsi="微軟正黑體"/>
+                <w:rFonts w:ascii="微軟正黑體" w:eastAsia="微軟正黑體" w:hAnsi="微軟正黑體" w:hint="eastAsia"/>
                 <w:noProof/>
                 <w:color w:val="FFFFFF" w:themeColor="background1"/>
                 <w:sz w:val="26"/>
@@ -2665,7 +2712,7 @@
                 <w:szCs w:val="26"/>
               </w:rPr>
               <w:drawing>
-                <wp:inline distT="0" distB="0" distL="0" distR="0" wp14:anchorId="4FEFFE05" wp14:editId="061552F3">
+                <wp:inline distT="0" distB="0" distL="0" distR="0" wp14:anchorId="33A5265F" wp14:editId="61BDC6C1">
                   <wp:extent cx="5232661" cy="4382031"/>
                   <wp:effectExtent l="0" t="0" r="6350" b="0"/>
                   <wp:docPr id="612586685" name="圖片 1"/>
@@ -2719,7 +2766,7 @@
                 <w:szCs w:val="26"/>
               </w:rPr>
               <w:drawing>
-                <wp:inline distT="0" distB="0" distL="0" distR="0" wp14:anchorId="1BC1FC53" wp14:editId="7BF9C07C">
+                <wp:inline distT="0" distB="0" distL="0" distR="0" wp14:anchorId="5116BEF5" wp14:editId="70A8A4B4">
                   <wp:extent cx="2048161" cy="1876687"/>
                   <wp:effectExtent l="0" t="0" r="9525" b="9525"/>
                   <wp:docPr id="1041190255" name="圖片 1"/>
@@ -2757,41 +2804,23 @@
           </w:p>
         </w:tc>
       </w:tr>
-    </w:tbl>
-    <w:tbl>
-      <w:tblPr>
-        <w:tblStyle w:val="a3"/>
-        <w:tblpPr w:leftFromText="180" w:rightFromText="180" w:vertAnchor="text" w:tblpX="226" w:tblpY="1"/>
-        <w:tblOverlap w:val="never"/>
-        <w:tblW w:w="16155" w:type="dxa"/>
-        <w:tblLayout w:type="fixed"/>
-        <w:tblLook w:val="04A0" w:firstRow="1" w:lastRow="0" w:firstColumn="1" w:lastColumn="0" w:noHBand="0" w:noVBand="1"/>
-      </w:tblPr>
-      <w:tblGrid>
-        <w:gridCol w:w="50"/>
-        <w:gridCol w:w="3096"/>
-        <w:gridCol w:w="113"/>
-        <w:gridCol w:w="1351"/>
-        <w:gridCol w:w="113"/>
-        <w:gridCol w:w="118"/>
-        <w:gridCol w:w="2178"/>
-        <w:gridCol w:w="113"/>
-        <w:gridCol w:w="118"/>
-        <w:gridCol w:w="8792"/>
-        <w:gridCol w:w="113"/>
-      </w:tblGrid>
       <w:tr>
-        <w:tc>
-          <w:tcPr>
-            <w:tcW w:w="3259" w:type="dxa"/>
-            <w:gridSpan w:val="3"/>
-          </w:tcPr>
-          <w:p>
-            <w:pPr>
-              <w:snapToGrid w:val="0"/>
-              <w:jc w:val="center"/>
-              <w:rPr>
-                <w:rFonts w:ascii="微軟正黑體" w:eastAsia="微軟正黑體" w:hAnsi="微軟正黑體"/>
+        <w:trPr>
+          <w:gridBefore w:val="1"/>
+          <w:wBefore w:w="118" w:type="dxa"/>
+          <w:trHeight w:val="588"/>
+        </w:trPr>
+        <w:tc>
+          <w:tcPr>
+            <w:tcW w:w="3615" w:type="dxa"/>
+            <w:shd w:val="clear" w:color="auto" w:fill="auto"/>
+          </w:tcPr>
+          <w:p>
+            <w:pPr>
+              <w:snapToGrid w:val="0"/>
+              <w:rPr>
+                <w:rFonts w:ascii="微軟正黑體" w:eastAsia="微軟正黑體" w:hAnsi="微軟正黑體" w:hint="eastAsia"/>
+                <w:noProof/>
                 <w:sz w:val="26"/>
                 <w:szCs w:val="26"/>
               </w:rPr>
@@ -2816,16 +2845,16 @@
         </w:tc>
         <w:tc>
           <w:tcPr>
-            <w:tcW w:w="1582" w:type="dxa"/>
+            <w:tcW w:w="4320" w:type="dxa"/>
             <w:gridSpan w:val="3"/>
             <w:shd w:val="clear" w:color="auto" w:fill="auto"/>
           </w:tcPr>
           <w:p>
             <w:pPr>
               <w:snapToGrid w:val="0"/>
-              <w:jc w:val="center"/>
-              <w:rPr>
-                <w:rFonts w:ascii="微軟正黑體" w:eastAsia="微軟正黑體" w:hAnsi="微軟正黑體"/>
+              <w:rPr>
+                <w:rFonts w:ascii="微軟正黑體" w:eastAsia="微軟正黑體" w:hAnsi="微軟正黑體" w:hint="eastAsia"/>
+                <w:noProof/>
                 <w:sz w:val="26"/>
                 <w:szCs w:val="26"/>
               </w:rPr>
@@ -2842,15 +2871,15 @@
         </w:tc>
         <w:tc>
           <w:tcPr>
-            <w:tcW w:w="2409" w:type="dxa"/>
-            <w:gridSpan w:val="3"/>
-          </w:tcPr>
-          <w:p>
-            <w:pPr>
-              <w:snapToGrid w:val="0"/>
-              <w:jc w:val="center"/>
-              <w:rPr>
-                <w:rFonts w:ascii="微軟正黑體" w:eastAsia="微軟正黑體" w:hAnsi="微軟正黑體"/>
+            <w:tcW w:w="4043" w:type="dxa"/>
+            <w:shd w:val="clear" w:color="auto" w:fill="auto"/>
+          </w:tcPr>
+          <w:p>
+            <w:pPr>
+              <w:snapToGrid w:val="0"/>
+              <w:rPr>
+                <w:rFonts w:ascii="微軟正黑體" w:eastAsia="微軟正黑體" w:hAnsi="微軟正黑體" w:hint="eastAsia"/>
+                <w:noProof/>
                 <w:sz w:val="26"/>
                 <w:szCs w:val="26"/>
               </w:rPr>
@@ -2867,15 +2896,17 @@
         </w:tc>
         <w:tc>
           <w:tcPr>
-            <w:tcW w:w="8905" w:type="dxa"/>
+            <w:tcW w:w="4599" w:type="dxa"/>
             <w:gridSpan w:val="2"/>
-          </w:tcPr>
-          <w:p>
-            <w:pPr>
-              <w:snapToGrid w:val="0"/>
-              <w:jc w:val="center"/>
-              <w:rPr>
-                <w:rFonts w:ascii="微軟正黑體" w:eastAsia="微軟正黑體" w:hAnsi="微軟正黑體"/>
+            <w:shd w:val="clear" w:color="auto" w:fill="auto"/>
+          </w:tcPr>
+          <w:p>
+            <w:pPr>
+              <w:snapToGrid w:val="0"/>
+              <w:rPr>
+                <w:rFonts w:ascii="微軟正黑體" w:eastAsia="微軟正黑體" w:hAnsi="微軟正黑體" w:hint="eastAsia"/>
+                <w:noProof/>
+                <w:color w:val="FFFFFF" w:themeColor="background1"/>
                 <w:sz w:val="26"/>
                 <w:szCs w:val="26"/>
               </w:rPr>
@@ -2885,12 +2916,13 @@
       </w:tr>
       <w:tr>
         <w:trPr>
+          <w:gridBefore w:val="1"/>
+          <w:wBefore w:w="118" w:type="dxa"/>
           <w:trHeight w:val="1837"/>
         </w:trPr>
         <w:tc>
           <w:tcPr>
-            <w:tcW w:w="3259" w:type="dxa"/>
-            <w:gridSpan w:val="3"/>
+            <w:tcW w:w="3615" w:type="dxa"/>
             <w:vAlign w:val="center"/>
           </w:tcPr>
           <w:p>
@@ -2903,7 +2935,7 @@
               <w:snapToGrid w:val="0"/>
               <w:ind w:leftChars="0"/>
               <w:rPr>
-                <w:rFonts w:ascii="微軟正黑體" w:eastAsia="微軟正黑體" w:hAnsi="微軟正黑體"/>
+                <w:rFonts w:ascii="微軟正黑體" w:eastAsia="微軟正黑體" w:hAnsi="微軟正黑體" w:hint="eastAsia"/>
                 <w:noProof/>
                 <w:sz w:val="26"/>
                 <w:szCs w:val="26"/>
@@ -2922,8 +2954,8 @@
         </w:tc>
         <w:tc>
           <w:tcPr>
-            <w:tcW w:w="12896" w:type="dxa"/>
-            <w:gridSpan w:val="8"/>
+            <w:tcW w:w="12962" w:type="dxa"/>
+            <w:gridSpan w:val="6"/>
             <w:shd w:val="pct65" w:color="auto" w:fill="auto"/>
           </w:tcPr>
           <w:p>
@@ -2931,30 +2963,26 @@
               <w:snapToGrid w:val="0"/>
               <w:rPr>
                 <w:rFonts w:ascii="微軟正黑體" w:eastAsia="微軟正黑體" w:hAnsi="微軟正黑體"/>
-                <w:noProof/>
-                <w:color w:val="FFFFFF" w:themeColor="background1"/>
-                <w:sz w:val="26"/>
-                <w:szCs w:val="26"/>
-              </w:rPr>
-            </w:pPr>
-            <w:r>
-              <w:rPr>
-                <w:rFonts w:ascii="微軟正黑體" w:eastAsia="微軟正黑體" w:hAnsi="微軟正黑體" w:hint="eastAsia"/>
-                <w:noProof/>
-                <w:color w:val="FFFFFF" w:themeColor="background1"/>
-                <w:sz w:val="26"/>
-                <w:szCs w:val="26"/>
-              </w:rPr>
-              <w:t>修改前：</w:t>
-            </w:r>
-          </w:p>
-          <w:p>
-            <w:pPr>
-              <w:snapToGrid w:val="0"/>
-              <w:rPr>
-                <w:rFonts w:ascii="微軟正黑體" w:eastAsia="微軟正黑體" w:hAnsi="微軟正黑體"/>
-                <w:noProof/>
-                <w:color w:val="FFFFFF" w:themeColor="background1"/>
+                <w:color w:val="FFFFFF" w:themeColor="background1"/>
+                <w:sz w:val="26"/>
+                <w:szCs w:val="26"/>
+              </w:rPr>
+            </w:pPr>
+            <w:r>
+              <w:rPr>
+                <w:rFonts w:ascii="微軟正黑體" w:eastAsia="微軟正黑體" w:hAnsi="微軟正黑體" w:hint="eastAsia"/>
+                <w:color w:val="FFFFFF" w:themeColor="background1"/>
+                <w:sz w:val="26"/>
+                <w:szCs w:val="26"/>
+              </w:rPr>
+              <w:t>修改前:</w:t>
+            </w:r>
+          </w:p>
+          <w:p>
+            <w:pPr>
+              <w:snapToGrid w:val="0"/>
+              <w:rPr>
+                <w:rFonts w:ascii="微軟正黑體" w:eastAsia="微軟正黑體" w:hAnsi="微軟正黑體"/>
                 <w:sz w:val="26"/>
                 <w:szCs w:val="26"/>
               </w:rPr>
@@ -2968,7 +2996,7 @@
                 <w:szCs w:val="26"/>
               </w:rPr>
               <w:drawing>
-                <wp:inline distT="0" distB="0" distL="0" distR="0" wp14:anchorId="440DAA1A" wp14:editId="0BA9FE21">
+                <wp:inline distT="0" distB="0" distL="0" distR="0" wp14:anchorId="0A5AF4AC" wp14:editId="5E6929A6">
                   <wp:extent cx="5564882" cy="3762375"/>
                   <wp:effectExtent l="0" t="0" r="0" b="0"/>
                   <wp:docPr id="1666653852" name="圖片 1"/>
@@ -3009,110 +3037,36 @@
               <w:snapToGrid w:val="0"/>
               <w:rPr>
                 <w:rFonts w:ascii="微軟正黑體" w:eastAsia="微軟正黑體" w:hAnsi="微軟正黑體"/>
-                <w:noProof/>
-                <w:color w:val="FFFFFF" w:themeColor="background1"/>
-                <w:sz w:val="26"/>
-                <w:szCs w:val="26"/>
-              </w:rPr>
-            </w:pPr>
-          </w:p>
-          <w:p>
-            <w:pPr>
-              <w:snapToGrid w:val="0"/>
-              <w:rPr>
-                <w:rFonts w:ascii="微軟正黑體" w:eastAsia="微軟正黑體" w:hAnsi="微軟正黑體"/>
-                <w:noProof/>
-                <w:color w:val="FFFFFF" w:themeColor="background1"/>
-                <w:sz w:val="26"/>
-                <w:szCs w:val="26"/>
-              </w:rPr>
-            </w:pPr>
-            <w:r>
-              <w:rPr>
-                <w:rFonts w:ascii="微軟正黑體" w:eastAsia="微軟正黑體" w:hAnsi="微軟正黑體" w:hint="eastAsia"/>
-                <w:noProof/>
-                <w:color w:val="FFFFFF" w:themeColor="background1"/>
-                <w:sz w:val="26"/>
-                <w:szCs w:val="26"/>
-              </w:rPr>
-              <w:t>修改後：</w:t>
-            </w:r>
-            <w:r>
-              <w:rPr>
-                <w:rFonts w:ascii="微軟正黑體" w:eastAsia="微軟正黑體" w:hAnsi="微軟正黑體"/>
-                <w:noProof/>
-                <w:color w:val="FFFFFF" w:themeColor="background1"/>
-                <w:sz w:val="26"/>
-                <w:szCs w:val="26"/>
-              </w:rPr>
-              <w:br/>
-            </w:r>
-            <w:r>
-              <w:rPr>
-                <w:rFonts w:ascii="微軟正黑體" w:eastAsia="微軟正黑體" w:hAnsi="微軟正黑體" w:hint="eastAsia"/>
-                <w:noProof/>
-                <w:color w:val="FFFFFF" w:themeColor="background1"/>
-                <w:sz w:val="26"/>
-                <w:szCs w:val="26"/>
-              </w:rPr>
-              <w:t>a.</w:t>
-            </w:r>
-            <w:r>
-              <w:rPr>
-                <w:rFonts w:ascii="微軟正黑體" w:eastAsia="微軟正黑體" w:hAnsi="微軟正黑體" w:hint="eastAsia"/>
-                <w:noProof/>
-                <w:color w:val="FFFFFF" w:themeColor="background1"/>
-                <w:sz w:val="26"/>
-                <w:szCs w:val="26"/>
-              </w:rPr>
-              <w:t>去除多餘的參數，</w:t>
-            </w:r>
-            <w:r>
-              <w:rPr>
-                <w:rFonts w:ascii="微軟正黑體" w:eastAsia="微軟正黑體" w:hAnsi="微軟正黑體" w:hint="eastAsia"/>
-                <w:noProof/>
-                <w:color w:val="FFFFFF" w:themeColor="background1"/>
-                <w:sz w:val="26"/>
-                <w:szCs w:val="26"/>
-              </w:rPr>
-              <w:t xml:space="preserve">並定義salary = payment </w:t>
-            </w:r>
-            <w:r>
-              <w:rPr>
-                <w:rFonts w:ascii="微軟正黑體" w:eastAsia="微軟正黑體" w:hAnsi="微軟正黑體"/>
-                <w:noProof/>
-                <w:color w:val="FFFFFF" w:themeColor="background1"/>
-                <w:sz w:val="26"/>
-                <w:szCs w:val="26"/>
-              </w:rPr>
-              <w:br/>
-            </w:r>
-            <w:r>
-              <w:rPr>
-                <w:rFonts w:ascii="微軟正黑體" w:eastAsia="微軟正黑體" w:hAnsi="微軟正黑體" w:hint="eastAsia"/>
-                <w:noProof/>
-                <w:color w:val="FFFFFF" w:themeColor="background1"/>
-                <w:sz w:val="26"/>
-                <w:szCs w:val="26"/>
-              </w:rPr>
-              <w:t>b. s</w:t>
-            </w:r>
-            <w:r>
-              <w:rPr>
-                <w:rFonts w:ascii="微軟正黑體" w:eastAsia="微軟正黑體" w:hAnsi="微軟正黑體" w:hint="eastAsia"/>
-                <w:noProof/>
-                <w:color w:val="FFFFFF" w:themeColor="background1"/>
-                <w:sz w:val="26"/>
-                <w:szCs w:val="26"/>
-              </w:rPr>
-              <w:t>alary直接從Employee引入</w:t>
-            </w:r>
-          </w:p>
-          <w:p>
-            <w:pPr>
-              <w:snapToGrid w:val="0"/>
-              <w:rPr>
-                <w:rFonts w:ascii="微軟正黑體" w:eastAsia="微軟正黑體" w:hAnsi="微軟正黑體"/>
+                <w:sz w:val="26"/>
+                <w:szCs w:val="26"/>
+              </w:rPr>
+            </w:pPr>
+          </w:p>
+          <w:p>
+            <w:pPr>
+              <w:snapToGrid w:val="0"/>
+              <w:rPr>
+                <w:rFonts w:ascii="微軟正黑體" w:eastAsia="微軟正黑體" w:hAnsi="微軟正黑體"/>
+                <w:color w:val="FFFFFF" w:themeColor="background1"/>
+                <w:sz w:val="26"/>
+                <w:szCs w:val="26"/>
+              </w:rPr>
+            </w:pPr>
+            <w:r>
+              <w:rPr>
+                <w:rFonts w:ascii="微軟正黑體" w:eastAsia="微軟正黑體" w:hAnsi="微軟正黑體" w:hint="eastAsia"/>
+                <w:color w:val="FFFFFF" w:themeColor="background1"/>
+                <w:sz w:val="26"/>
+                <w:szCs w:val="26"/>
+              </w:rPr>
+              <w:t>修改後:</w:t>
+            </w:r>
+          </w:p>
+          <w:p>
+            <w:pPr>
+              <w:snapToGrid w:val="0"/>
+              <w:rPr>
+                <w:rFonts w:ascii="微軟正黑體" w:eastAsia="微軟正黑體" w:hAnsi="微軟正黑體" w:hint="eastAsia"/>
                 <w:noProof/>
                 <w:color w:val="FFFFFF" w:themeColor="background1"/>
                 <w:sz w:val="26"/>
@@ -3128,7 +3082,7 @@
                 <w:szCs w:val="26"/>
               </w:rPr>
               <w:drawing>
-                <wp:inline distT="0" distB="0" distL="0" distR="0" wp14:anchorId="34B4AC4D" wp14:editId="0A92AF7F">
+                <wp:inline distT="0" distB="0" distL="0" distR="0" wp14:anchorId="380FF580" wp14:editId="574A0BA9">
                   <wp:extent cx="5314950" cy="3650673"/>
                   <wp:effectExtent l="0" t="0" r="0" b="6985"/>
                   <wp:docPr id="285312533" name="圖片 1"/>
@@ -3165,7 +3119,7 @@
             </w:r>
             <w:r>
               <w:rPr>
-                <w:rFonts w:ascii="微軟正黑體" w:eastAsia="微軟正黑體" w:hAnsi="微軟正黑體" w:hint="eastAsia"/>
+                <w:rFonts w:ascii="微軟正黑體" w:eastAsia="微軟正黑體" w:hAnsi="微軟正黑體"/>
                 <w:noProof/>
                 <w:color w:val="FFFFFF" w:themeColor="background1"/>
                 <w:sz w:val="26"/>
@@ -3182,7 +3136,7 @@
                 <w:szCs w:val="26"/>
               </w:rPr>
               <w:drawing>
-                <wp:inline distT="0" distB="0" distL="0" distR="0" wp14:anchorId="24A25DC8" wp14:editId="03F47E94">
+                <wp:inline distT="0" distB="0" distL="0" distR="0" wp14:anchorId="3AF457EF" wp14:editId="4ADE3A46">
                   <wp:extent cx="2143424" cy="1457528"/>
                   <wp:effectExtent l="0" t="0" r="9525" b="9525"/>
                   <wp:docPr id="750277047" name="圖片 1"/>
@@ -3221,117 +3175,108 @@
         </w:tc>
       </w:tr>
       <w:tr>
-        <w:tc>
-          <w:tcPr>
-            <w:tcW w:w="3259" w:type="dxa"/>
+        <w:trPr>
+          <w:gridBefore w:val="1"/>
+          <w:wBefore w:w="118" w:type="dxa"/>
+          <w:trHeight w:val="588"/>
+        </w:trPr>
+        <w:tc>
+          <w:tcPr>
+            <w:tcW w:w="3615" w:type="dxa"/>
+            <w:shd w:val="clear" w:color="auto" w:fill="auto"/>
+          </w:tcPr>
+          <w:p>
+            <w:pPr>
+              <w:snapToGrid w:val="0"/>
+              <w:rPr>
+                <w:rFonts w:ascii="微軟正黑體" w:eastAsia="微軟正黑體" w:hAnsi="微軟正黑體" w:hint="eastAsia"/>
+                <w:noProof/>
+                <w:sz w:val="26"/>
+                <w:szCs w:val="26"/>
+              </w:rPr>
+            </w:pPr>
+            <w:r>
+              <w:rPr>
+                <w:rFonts w:ascii="微軟正黑體" w:eastAsia="微軟正黑體" w:hAnsi="微軟正黑體"/>
+                <w:sz w:val="26"/>
+                <w:szCs w:val="26"/>
+              </w:rPr>
+              <w:t>202</w:t>
+            </w:r>
+            <w:r>
+              <w:rPr>
+                <w:rFonts w:ascii="微軟正黑體" w:eastAsia="微軟正黑體" w:hAnsi="微軟正黑體" w:hint="eastAsia"/>
+                <w:sz w:val="26"/>
+                <w:szCs w:val="26"/>
+              </w:rPr>
+              <w:t>4/08/08</w:t>
+            </w:r>
+          </w:p>
+        </w:tc>
+        <w:tc>
+          <w:tcPr>
+            <w:tcW w:w="4320" w:type="dxa"/>
             <w:gridSpan w:val="3"/>
-          </w:tcPr>
-          <w:p>
-            <w:pPr>
-              <w:snapToGrid w:val="0"/>
-              <w:jc w:val="center"/>
-              <w:rPr>
-                <w:rFonts w:ascii="微軟正黑體" w:eastAsia="微軟正黑體" w:hAnsi="微軟正黑體"/>
-                <w:sz w:val="26"/>
-                <w:szCs w:val="26"/>
-              </w:rPr>
-            </w:pPr>
-            <w:r>
-              <w:rPr>
-                <w:rFonts w:ascii="微軟正黑體" w:eastAsia="微軟正黑體" w:hAnsi="微軟正黑體"/>
-                <w:sz w:val="26"/>
-                <w:szCs w:val="26"/>
-              </w:rPr>
-              <w:t>202</w:t>
-            </w:r>
-            <w:r>
-              <w:rPr>
-                <w:rFonts w:ascii="微軟正黑體" w:eastAsia="微軟正黑體" w:hAnsi="微軟正黑體" w:hint="eastAsia"/>
-                <w:sz w:val="26"/>
-                <w:szCs w:val="26"/>
-              </w:rPr>
-              <w:t>4/08/08</w:t>
-            </w:r>
-          </w:p>
-        </w:tc>
-        <w:tc>
-          <w:tcPr>
-            <w:tcW w:w="1464" w:type="dxa"/>
+            <w:shd w:val="clear" w:color="auto" w:fill="auto"/>
+          </w:tcPr>
+          <w:p>
+            <w:pPr>
+              <w:snapToGrid w:val="0"/>
+              <w:rPr>
+                <w:rFonts w:ascii="微軟正黑體" w:eastAsia="微軟正黑體" w:hAnsi="微軟正黑體" w:hint="eastAsia"/>
+                <w:noProof/>
+                <w:sz w:val="26"/>
+                <w:szCs w:val="26"/>
+              </w:rPr>
+            </w:pPr>
+            <w:r>
+              <w:rPr>
+                <w:rFonts w:ascii="微軟正黑體" w:eastAsia="微軟正黑體" w:hAnsi="微軟正黑體" w:hint="eastAsia"/>
+                <w:sz w:val="26"/>
+                <w:szCs w:val="26"/>
+              </w:rPr>
+              <w:t>吳恬安</w:t>
+            </w:r>
+          </w:p>
+        </w:tc>
+        <w:tc>
+          <w:tcPr>
+            <w:tcW w:w="4043" w:type="dxa"/>
+            <w:shd w:val="clear" w:color="auto" w:fill="auto"/>
+          </w:tcPr>
+          <w:p>
+            <w:pPr>
+              <w:snapToGrid w:val="0"/>
+              <w:rPr>
+                <w:rFonts w:ascii="微軟正黑體" w:eastAsia="微軟正黑體" w:hAnsi="微軟正黑體" w:hint="eastAsia"/>
+                <w:noProof/>
+                <w:sz w:val="26"/>
+                <w:szCs w:val="26"/>
+              </w:rPr>
+            </w:pPr>
+            <w:r>
+              <w:rPr>
+                <w:rFonts w:ascii="微軟正黑體" w:eastAsia="微軟正黑體" w:hAnsi="微軟正黑體" w:hint="eastAsia"/>
+                <w:sz w:val="26"/>
+                <w:szCs w:val="26"/>
+              </w:rPr>
+              <w:t>第4題</w:t>
+            </w:r>
+          </w:p>
+        </w:tc>
+        <w:tc>
+          <w:tcPr>
+            <w:tcW w:w="4599" w:type="dxa"/>
             <w:gridSpan w:val="2"/>
             <w:shd w:val="clear" w:color="auto" w:fill="auto"/>
           </w:tcPr>
           <w:p>
             <w:pPr>
               <w:snapToGrid w:val="0"/>
-              <w:jc w:val="center"/>
-              <w:rPr>
-                <w:rFonts w:ascii="微軟正黑體" w:eastAsia="微軟正黑體" w:hAnsi="微軟正黑體"/>
-                <w:sz w:val="26"/>
-                <w:szCs w:val="26"/>
-              </w:rPr>
-            </w:pPr>
-            <w:r>
-              <w:rPr>
-                <w:rFonts w:ascii="微軟正黑體" w:eastAsia="微軟正黑體" w:hAnsi="微軟正黑體" w:hint="eastAsia"/>
-                <w:sz w:val="26"/>
-                <w:szCs w:val="26"/>
-              </w:rPr>
-              <w:t>吳恬安</w:t>
-            </w:r>
-          </w:p>
-        </w:tc>
-        <w:tc>
-          <w:tcPr>
-            <w:tcW w:w="2409" w:type="dxa"/>
-            <w:gridSpan w:val="3"/>
-          </w:tcPr>
-          <w:p>
-            <w:pPr>
-              <w:snapToGrid w:val="0"/>
-              <w:jc w:val="center"/>
-              <w:rPr>
-                <w:rFonts w:ascii="微軟正黑體" w:eastAsia="微軟正黑體" w:hAnsi="微軟正黑體"/>
-                <w:sz w:val="26"/>
-                <w:szCs w:val="26"/>
-              </w:rPr>
-            </w:pPr>
-            <w:r>
-              <w:rPr>
-                <w:rFonts w:ascii="微軟正黑體" w:eastAsia="微軟正黑體" w:hAnsi="微軟正黑體" w:hint="eastAsia"/>
-                <w:sz w:val="26"/>
-                <w:szCs w:val="26"/>
-              </w:rPr>
-              <w:t>第</w:t>
-            </w:r>
-            <w:r>
-              <w:rPr>
-                <w:rFonts w:ascii="微軟正黑體" w:eastAsia="微軟正黑體" w:hAnsi="微軟正黑體" w:hint="eastAsia"/>
-                <w:sz w:val="26"/>
-                <w:szCs w:val="26"/>
-              </w:rPr>
-              <w:t>4</w:t>
-            </w:r>
-            <w:r>
-              <w:rPr>
-                <w:rFonts w:ascii="微軟正黑體" w:eastAsia="微軟正黑體" w:hAnsi="微軟正黑體" w:hint="eastAsia"/>
-                <w:sz w:val="26"/>
-                <w:szCs w:val="26"/>
-              </w:rPr>
-              <w:t>題</w:t>
-            </w:r>
-          </w:p>
-        </w:tc>
-        <w:tc>
-          <w:tcPr>
-            <w:tcW w:w="9023" w:type="dxa"/>
-            <w:gridSpan w:val="3"/>
-          </w:tcPr>
-          <w:p>
-            <w:pPr>
-              <w:snapToGrid w:val="0"/>
-              <w:jc w:val="center"/>
-              <w:rPr>
-                <w:rFonts w:ascii="微軟正黑體" w:eastAsia="微軟正黑體" w:hAnsi="微軟正黑體"/>
+              <w:rPr>
+                <w:rFonts w:ascii="微軟正黑體" w:eastAsia="微軟正黑體" w:hAnsi="微軟正黑體" w:hint="eastAsia"/>
+                <w:noProof/>
+                <w:color w:val="FFFFFF" w:themeColor="background1"/>
                 <w:sz w:val="26"/>
                 <w:szCs w:val="26"/>
               </w:rPr>
@@ -3341,12 +3286,13 @@
       </w:tr>
       <w:tr>
         <w:trPr>
+          <w:gridBefore w:val="1"/>
+          <w:wBefore w:w="118" w:type="dxa"/>
           <w:trHeight w:val="1837"/>
         </w:trPr>
         <w:tc>
           <w:tcPr>
-            <w:tcW w:w="3259" w:type="dxa"/>
-            <w:gridSpan w:val="3"/>
+            <w:tcW w:w="3615" w:type="dxa"/>
             <w:vAlign w:val="center"/>
           </w:tcPr>
           <w:p>
@@ -3359,36 +3305,27 @@
               <w:snapToGrid w:val="0"/>
               <w:ind w:leftChars="0"/>
               <w:rPr>
-                <w:rFonts w:ascii="微軟正黑體" w:eastAsia="微軟正黑體" w:hAnsi="微軟正黑體"/>
-                <w:noProof/>
-                <w:sz w:val="26"/>
-                <w:szCs w:val="26"/>
-              </w:rPr>
-            </w:pPr>
-            <w:r>
-              <w:rPr>
-                <w:rFonts w:ascii="微軟正黑體" w:eastAsia="微軟正黑體" w:hAnsi="微軟正黑體" w:hint="eastAsia"/>
-                <w:noProof/>
-                <w:sz w:val="26"/>
-                <w:szCs w:val="26"/>
-              </w:rPr>
-              <w:t>與題目要求輸出結果不符</w:t>
-            </w:r>
-            <w:r>
-              <w:rPr>
-                <w:rFonts w:ascii="微軟正黑體" w:eastAsia="微軟正黑體" w:hAnsi="微軟正黑體" w:hint="eastAsia"/>
-                <w:noProof/>
-                <w:sz w:val="26"/>
-                <w:szCs w:val="26"/>
-              </w:rPr>
-              <w:t>，題目張志城,35300，輸出結果為張志城,35000</w:t>
-            </w:r>
-          </w:p>
-        </w:tc>
-        <w:tc>
-          <w:tcPr>
-            <w:tcW w:w="12896" w:type="dxa"/>
-            <w:gridSpan w:val="8"/>
+                <w:rFonts w:ascii="微軟正黑體" w:eastAsia="微軟正黑體" w:hAnsi="微軟正黑體" w:hint="eastAsia"/>
+                <w:noProof/>
+                <w:sz w:val="26"/>
+                <w:szCs w:val="26"/>
+              </w:rPr>
+            </w:pPr>
+            <w:r>
+              <w:rPr>
+                <w:rFonts w:ascii="微軟正黑體" w:eastAsia="微軟正黑體" w:hAnsi="微軟正黑體" w:hint="eastAsia"/>
+                <w:noProof/>
+                <w:sz w:val="26"/>
+                <w:szCs w:val="26"/>
+              </w:rPr>
+              <w:t>與題目要求輸出結果不符，題目張志城,35300，輸出結果為張志城,35000</w:t>
+            </w:r>
+          </w:p>
+        </w:tc>
+        <w:tc>
+          <w:tcPr>
+            <w:tcW w:w="12962" w:type="dxa"/>
+            <w:gridSpan w:val="6"/>
             <w:shd w:val="pct65" w:color="auto" w:fill="auto"/>
           </w:tcPr>
           <w:p>
@@ -3443,7 +3380,7 @@
                 <w:szCs w:val="26"/>
               </w:rPr>
               <w:drawing>
-                <wp:inline distT="0" distB="0" distL="0" distR="0" wp14:anchorId="09BD6755" wp14:editId="15681711">
+                <wp:inline distT="0" distB="0" distL="0" distR="0" wp14:anchorId="6123955D" wp14:editId="2D25E980">
                   <wp:extent cx="7105650" cy="5167746"/>
                   <wp:effectExtent l="0" t="0" r="0" b="0"/>
                   <wp:docPr id="89873103" name="圖片 1"/>
@@ -3510,27 +3447,7 @@
                 <w:sz w:val="26"/>
                 <w:szCs w:val="26"/>
               </w:rPr>
-              <w:t>修改後：</w:t>
-            </w:r>
-            <w:r>
-              <w:rPr>
-                <w:rFonts w:ascii="微軟正黑體" w:eastAsia="微軟正黑體" w:hAnsi="微軟正黑體" w:hint="eastAsia"/>
-                <w:noProof/>
-                <w:color w:val="FFFFFF" w:themeColor="background1"/>
-                <w:sz w:val="26"/>
-                <w:szCs w:val="26"/>
-              </w:rPr>
-              <w:t xml:space="preserve">採用instanceof 去取得Sales 中的payment </w:t>
-            </w:r>
-            <w:r>
-              <w:rPr>
-                <w:rFonts w:ascii="微軟正黑體" w:eastAsia="微軟正黑體" w:hAnsi="微軟正黑體" w:hint="eastAsia"/>
-                <w:noProof/>
-                <w:color w:val="FFFFFF" w:themeColor="background1"/>
-                <w:sz w:val="26"/>
-                <w:szCs w:val="26"/>
-              </w:rPr>
-              <w:t>，並使用Stringbuilding串接字串</w:t>
+              <w:t>修改後：採用instanceof 去取得Sales 中的payment ，並使用Stringbuilding串接字串</w:t>
             </w:r>
           </w:p>
           <w:p>
@@ -3559,7 +3476,7 @@
             <w:pPr>
               <w:snapToGrid w:val="0"/>
               <w:rPr>
-                <w:rFonts w:ascii="微軟正黑體" w:eastAsia="微軟正黑體" w:hAnsi="微軟正黑體"/>
+                <w:rFonts w:ascii="微軟正黑體" w:eastAsia="微軟正黑體" w:hAnsi="微軟正黑體" w:hint="eastAsia"/>
                 <w:noProof/>
                 <w:color w:val="FFFFFF" w:themeColor="background1"/>
                 <w:sz w:val="26"/>
@@ -3575,7 +3492,7 @@
                 <w:szCs w:val="26"/>
               </w:rPr>
               <w:drawing>
-                <wp:inline distT="0" distB="0" distL="0" distR="0" wp14:anchorId="411371B0" wp14:editId="02D9BDFA">
+                <wp:inline distT="0" distB="0" distL="0" distR="0" wp14:anchorId="660CCD6D" wp14:editId="1431B148">
                   <wp:extent cx="6828189" cy="3148330"/>
                   <wp:effectExtent l="0" t="0" r="0" b="0"/>
                   <wp:docPr id="1586636906" name="圖片 1"/>
@@ -3616,19 +3533,20 @@
       <w:tr>
         <w:trPr>
           <w:gridBefore w:val="1"/>
-          <w:wBefore w:w="50" w:type="dxa"/>
+          <w:wBefore w:w="118" w:type="dxa"/>
+          <w:trHeight w:val="588"/>
         </w:trPr>
         <w:tc>
           <w:tcPr>
-            <w:tcW w:w="3209" w:type="dxa"/>
-            <w:gridSpan w:val="2"/>
-          </w:tcPr>
-          <w:p>
-            <w:pPr>
-              <w:snapToGrid w:val="0"/>
-              <w:jc w:val="center"/>
-              <w:rPr>
-                <w:rFonts w:ascii="微軟正黑體" w:eastAsia="微軟正黑體" w:hAnsi="微軟正黑體"/>
+            <w:tcW w:w="3615" w:type="dxa"/>
+            <w:shd w:val="clear" w:color="auto" w:fill="auto"/>
+          </w:tcPr>
+          <w:p>
+            <w:pPr>
+              <w:snapToGrid w:val="0"/>
+              <w:rPr>
+                <w:rFonts w:ascii="微軟正黑體" w:eastAsia="微軟正黑體" w:hAnsi="微軟正黑體" w:hint="eastAsia"/>
+                <w:noProof/>
                 <w:sz w:val="26"/>
                 <w:szCs w:val="26"/>
               </w:rPr>
@@ -3653,66 +3571,68 @@
         </w:tc>
         <w:tc>
           <w:tcPr>
-            <w:tcW w:w="1464" w:type="dxa"/>
+            <w:tcW w:w="4320" w:type="dxa"/>
+            <w:gridSpan w:val="3"/>
+            <w:shd w:val="clear" w:color="auto" w:fill="auto"/>
+          </w:tcPr>
+          <w:p>
+            <w:pPr>
+              <w:snapToGrid w:val="0"/>
+              <w:rPr>
+                <w:rFonts w:ascii="微軟正黑體" w:eastAsia="微軟正黑體" w:hAnsi="微軟正黑體" w:hint="eastAsia"/>
+                <w:noProof/>
+                <w:sz w:val="26"/>
+                <w:szCs w:val="26"/>
+              </w:rPr>
+            </w:pPr>
+            <w:r>
+              <w:rPr>
+                <w:rFonts w:ascii="微軟正黑體" w:eastAsia="微軟正黑體" w:hAnsi="微軟正黑體" w:hint="eastAsia"/>
+                <w:sz w:val="26"/>
+                <w:szCs w:val="26"/>
+              </w:rPr>
+              <w:t>吳恬安</w:t>
+            </w:r>
+          </w:p>
+        </w:tc>
+        <w:tc>
+          <w:tcPr>
+            <w:tcW w:w="4043" w:type="dxa"/>
+            <w:shd w:val="clear" w:color="auto" w:fill="auto"/>
+          </w:tcPr>
+          <w:p>
+            <w:pPr>
+              <w:snapToGrid w:val="0"/>
+              <w:rPr>
+                <w:rFonts w:ascii="微軟正黑體" w:eastAsia="微軟正黑體" w:hAnsi="微軟正黑體" w:hint="eastAsia"/>
+                <w:noProof/>
+                <w:sz w:val="26"/>
+                <w:szCs w:val="26"/>
+              </w:rPr>
+            </w:pPr>
+            <w:r>
+              <w:rPr>
+                <w:rFonts w:ascii="微軟正黑體" w:eastAsia="微軟正黑體" w:hAnsi="微軟正黑體" w:hint="eastAsia"/>
+                <w:sz w:val="26"/>
+                <w:szCs w:val="26"/>
+              </w:rPr>
+              <w:t>第3題</w:t>
+            </w:r>
+          </w:p>
+        </w:tc>
+        <w:tc>
+          <w:tcPr>
+            <w:tcW w:w="4599" w:type="dxa"/>
             <w:gridSpan w:val="2"/>
             <w:shd w:val="clear" w:color="auto" w:fill="auto"/>
           </w:tcPr>
           <w:p>
             <w:pPr>
               <w:snapToGrid w:val="0"/>
-              <w:jc w:val="center"/>
-              <w:rPr>
-                <w:rFonts w:ascii="微軟正黑體" w:eastAsia="微軟正黑體" w:hAnsi="微軟正黑體"/>
-                <w:sz w:val="26"/>
-                <w:szCs w:val="26"/>
-              </w:rPr>
-            </w:pPr>
-            <w:r>
-              <w:rPr>
-                <w:rFonts w:ascii="微軟正黑體" w:eastAsia="微軟正黑體" w:hAnsi="微軟正黑體" w:hint="eastAsia"/>
-                <w:sz w:val="26"/>
-                <w:szCs w:val="26"/>
-              </w:rPr>
-              <w:t>吳恬安</w:t>
-            </w:r>
-          </w:p>
-        </w:tc>
-        <w:tc>
-          <w:tcPr>
-            <w:tcW w:w="2409" w:type="dxa"/>
-            <w:gridSpan w:val="3"/>
-          </w:tcPr>
-          <w:p>
-            <w:pPr>
-              <w:snapToGrid w:val="0"/>
-              <w:jc w:val="center"/>
-              <w:rPr>
-                <w:rFonts w:ascii="微軟正黑體" w:eastAsia="微軟正黑體" w:hAnsi="微軟正黑體"/>
-                <w:sz w:val="26"/>
-                <w:szCs w:val="26"/>
-              </w:rPr>
-            </w:pPr>
-            <w:r>
-              <w:rPr>
-                <w:rFonts w:ascii="微軟正黑體" w:eastAsia="微軟正黑體" w:hAnsi="微軟正黑體" w:hint="eastAsia"/>
-                <w:sz w:val="26"/>
-                <w:szCs w:val="26"/>
-              </w:rPr>
-              <w:t>第4題</w:t>
-            </w:r>
-          </w:p>
-        </w:tc>
-        <w:tc>
-          <w:tcPr>
-            <w:tcW w:w="9023" w:type="dxa"/>
-            <w:gridSpan w:val="3"/>
-          </w:tcPr>
-          <w:p>
-            <w:pPr>
-              <w:snapToGrid w:val="0"/>
-              <w:jc w:val="center"/>
-              <w:rPr>
-                <w:rFonts w:ascii="微軟正黑體" w:eastAsia="微軟正黑體" w:hAnsi="微軟正黑體"/>
+              <w:rPr>
+                <w:rFonts w:ascii="微軟正黑體" w:eastAsia="微軟正黑體" w:hAnsi="微軟正黑體" w:hint="eastAsia"/>
+                <w:noProof/>
+                <w:color w:val="FFFFFF" w:themeColor="background1"/>
                 <w:sz w:val="26"/>
                 <w:szCs w:val="26"/>
               </w:rPr>
@@ -3722,13 +3642,11 @@
       </w:tr>
       <w:tr>
         <w:trPr>
-          <w:gridBefore w:val="1"/>
-          <w:wBefore w:w="50" w:type="dxa"/>
           <w:trHeight w:val="1837"/>
         </w:trPr>
         <w:tc>
           <w:tcPr>
-            <w:tcW w:w="3209" w:type="dxa"/>
+            <w:tcW w:w="3733" w:type="dxa"/>
             <w:gridSpan w:val="2"/>
             <w:vAlign w:val="center"/>
           </w:tcPr>
@@ -3742,45 +3660,27 @@
               <w:snapToGrid w:val="0"/>
               <w:ind w:leftChars="0"/>
               <w:rPr>
-                <w:rFonts w:ascii="微軟正黑體" w:eastAsia="微軟正黑體" w:hAnsi="微軟正黑體"/>
-                <w:noProof/>
-                <w:sz w:val="26"/>
-                <w:szCs w:val="26"/>
-              </w:rPr>
-            </w:pPr>
-            <w:r>
-              <w:rPr>
-                <w:rFonts w:ascii="微軟正黑體" w:eastAsia="微軟正黑體" w:hAnsi="微軟正黑體" w:hint="eastAsia"/>
-                <w:noProof/>
-                <w:sz w:val="26"/>
-                <w:szCs w:val="26"/>
-              </w:rPr>
-              <w:t>因try with source</w:t>
-            </w:r>
-            <w:r>
-              <w:rPr>
-                <w:rFonts w:ascii="微軟正黑體" w:eastAsia="微軟正黑體" w:hAnsi="微軟正黑體" w:hint="eastAsia"/>
-                <w:noProof/>
-                <w:sz w:val="26"/>
-                <w:szCs w:val="26"/>
-              </w:rPr>
-              <w:t>語法</w:t>
-            </w:r>
-            <w:r>
-              <w:rPr>
-                <w:rFonts w:ascii="微軟正黑體" w:eastAsia="微軟正黑體" w:hAnsi="微軟正黑體" w:hint="eastAsia"/>
-                <w:noProof/>
-                <w:sz w:val="26"/>
-                <w:szCs w:val="26"/>
-              </w:rPr>
-              <w:t>的限制為要為AutoCloseable，因此此處寫入資料後不需再加上writter.close()</w:t>
-            </w:r>
-          </w:p>
-        </w:tc>
-        <w:tc>
-          <w:tcPr>
-            <w:tcW w:w="12896" w:type="dxa"/>
-            <w:gridSpan w:val="8"/>
+                <w:rFonts w:ascii="微軟正黑體" w:eastAsia="微軟正黑體" w:hAnsi="微軟正黑體" w:hint="eastAsia"/>
+                <w:noProof/>
+                <w:sz w:val="26"/>
+                <w:szCs w:val="26"/>
+              </w:rPr>
+            </w:pPr>
+            <w:r>
+              <w:rPr>
+                <w:rFonts w:ascii="微軟正黑體" w:eastAsia="微軟正黑體" w:hAnsi="微軟正黑體" w:hint="eastAsia"/>
+                <w:noProof/>
+                <w:sz w:val="26"/>
+                <w:szCs w:val="26"/>
+              </w:rPr>
+              <w:t>因try with source語法的限制為要為AutoCloseable，因此此處寫入資料後不需再加上writter.close()</w:t>
+            </w:r>
+          </w:p>
+        </w:tc>
+        <w:tc>
+          <w:tcPr>
+            <w:tcW w:w="12962" w:type="dxa"/>
+            <w:gridSpan w:val="6"/>
             <w:shd w:val="pct65" w:color="auto" w:fill="auto"/>
           </w:tcPr>
           <w:p>
@@ -3825,7 +3725,7 @@
                 <w:szCs w:val="26"/>
               </w:rPr>
               <w:drawing>
-                <wp:inline distT="0" distB="0" distL="0" distR="0" wp14:anchorId="412829AA" wp14:editId="0662313A">
+                <wp:inline distT="0" distB="0" distL="0" distR="0" wp14:anchorId="182AD25C" wp14:editId="3DD4E312">
                   <wp:extent cx="6784816" cy="4934412"/>
                   <wp:effectExtent l="0" t="0" r="0" b="0"/>
                   <wp:docPr id="1823286425" name="圖片 1"/>
@@ -3899,7 +3799,7 @@
             <w:pPr>
               <w:snapToGrid w:val="0"/>
               <w:rPr>
-                <w:rFonts w:ascii="微軟正黑體" w:eastAsia="微軟正黑體" w:hAnsi="微軟正黑體"/>
+                <w:rFonts w:ascii="微軟正黑體" w:eastAsia="微軟正黑體" w:hAnsi="微軟正黑體" w:hint="eastAsia"/>
                 <w:noProof/>
                 <w:color w:val="FFFFFF" w:themeColor="background1"/>
                 <w:sz w:val="26"/>
@@ -3915,7 +3815,7 @@
                 <w:szCs w:val="26"/>
               </w:rPr>
               <w:drawing>
-                <wp:inline distT="0" distB="0" distL="0" distR="0" wp14:anchorId="7EF6B862" wp14:editId="591795C9">
+                <wp:inline distT="0" distB="0" distL="0" distR="0" wp14:anchorId="7D53ADBD" wp14:editId="0E3D2C64">
                   <wp:extent cx="6747451" cy="3111500"/>
                   <wp:effectExtent l="0" t="0" r="0" b="0"/>
                   <wp:docPr id="1393832242" name="圖片 1"/>
@@ -3951,71 +3851,58 @@
               </w:drawing>
             </w:r>
           </w:p>
-          <w:p>
-            <w:pPr>
-              <w:snapToGrid w:val="0"/>
-              <w:rPr>
-                <w:rFonts w:ascii="微軟正黑體" w:eastAsia="微軟正黑體" w:hAnsi="微軟正黑體"/>
-                <w:noProof/>
-                <w:color w:val="FFFFFF" w:themeColor="background1"/>
-                <w:sz w:val="26"/>
-                <w:szCs w:val="26"/>
-              </w:rPr>
-            </w:pPr>
-          </w:p>
         </w:tc>
       </w:tr>
       <w:tr>
         <w:trPr>
-          <w:gridBefore w:val="1"/>
-          <w:gridAfter w:val="1"/>
-          <w:wBefore w:w="50" w:type="dxa"/>
-          <w:wAfter w:w="113" w:type="dxa"/>
+          <w:trHeight w:val="588"/>
         </w:trPr>
         <w:tc>
           <w:tcPr>
-            <w:tcW w:w="3096" w:type="dxa"/>
-          </w:tcPr>
-          <w:p>
-            <w:pPr>
-              <w:snapToGrid w:val="0"/>
-              <w:jc w:val="center"/>
-              <w:rPr>
-                <w:rFonts w:ascii="微軟正黑體" w:eastAsia="微軟正黑體" w:hAnsi="微軟正黑體"/>
-                <w:sz w:val="26"/>
-                <w:szCs w:val="26"/>
-              </w:rPr>
-            </w:pPr>
-            <w:r>
-              <w:rPr>
-                <w:rFonts w:ascii="微軟正黑體" w:eastAsia="微軟正黑體" w:hAnsi="微軟正黑體"/>
-                <w:sz w:val="26"/>
-                <w:szCs w:val="26"/>
-              </w:rPr>
-              <w:t>202</w:t>
-            </w:r>
-            <w:r>
-              <w:rPr>
-                <w:rFonts w:ascii="微軟正黑體" w:eastAsia="微軟正黑體" w:hAnsi="微軟正黑體" w:hint="eastAsia"/>
-                <w:sz w:val="26"/>
-                <w:szCs w:val="26"/>
-              </w:rPr>
-              <w:t>4/08/08</w:t>
-            </w:r>
-          </w:p>
-        </w:tc>
-        <w:tc>
-          <w:tcPr>
-            <w:tcW w:w="1464" w:type="dxa"/>
+            <w:tcW w:w="3733" w:type="dxa"/>
             <w:gridSpan w:val="2"/>
             <w:shd w:val="clear" w:color="auto" w:fill="auto"/>
           </w:tcPr>
           <w:p>
             <w:pPr>
               <w:snapToGrid w:val="0"/>
-              <w:jc w:val="center"/>
-              <w:rPr>
-                <w:rFonts w:ascii="微軟正黑體" w:eastAsia="微軟正黑體" w:hAnsi="微軟正黑體"/>
+              <w:rPr>
+                <w:rFonts w:ascii="微軟正黑體" w:eastAsia="微軟正黑體" w:hAnsi="微軟正黑體" w:hint="eastAsia"/>
+                <w:noProof/>
+                <w:sz w:val="26"/>
+                <w:szCs w:val="26"/>
+              </w:rPr>
+            </w:pPr>
+            <w:r>
+              <w:rPr>
+                <w:rFonts w:ascii="微軟正黑體" w:eastAsia="微軟正黑體" w:hAnsi="微軟正黑體"/>
+                <w:sz w:val="26"/>
+                <w:szCs w:val="26"/>
+              </w:rPr>
+              <w:t>202</w:t>
+            </w:r>
+            <w:r>
+              <w:rPr>
+                <w:rFonts w:ascii="微軟正黑體" w:eastAsia="微軟正黑體" w:hAnsi="微軟正黑體" w:hint="eastAsia"/>
+                <w:sz w:val="26"/>
+                <w:szCs w:val="26"/>
+              </w:rPr>
+              <w:t>4/08/08</w:t>
+            </w:r>
+          </w:p>
+        </w:tc>
+        <w:tc>
+          <w:tcPr>
+            <w:tcW w:w="4320" w:type="dxa"/>
+            <w:gridSpan w:val="3"/>
+            <w:shd w:val="clear" w:color="auto" w:fill="auto"/>
+          </w:tcPr>
+          <w:p>
+            <w:pPr>
+              <w:snapToGrid w:val="0"/>
+              <w:rPr>
+                <w:rFonts w:ascii="微軟正黑體" w:eastAsia="微軟正黑體" w:hAnsi="微軟正黑體" w:hint="eastAsia"/>
+                <w:noProof/>
                 <w:sz w:val="26"/>
                 <w:szCs w:val="26"/>
               </w:rPr>
@@ -4032,40 +3919,42 @@
         </w:tc>
         <w:tc>
           <w:tcPr>
-            <w:tcW w:w="2409" w:type="dxa"/>
-            <w:gridSpan w:val="3"/>
-          </w:tcPr>
-          <w:p>
-            <w:pPr>
-              <w:snapToGrid w:val="0"/>
-              <w:jc w:val="center"/>
-              <w:rPr>
-                <w:rFonts w:ascii="微軟正黑體" w:eastAsia="微軟正黑體" w:hAnsi="微軟正黑體"/>
-                <w:sz w:val="26"/>
-                <w:szCs w:val="26"/>
-              </w:rPr>
-            </w:pPr>
-            <w:r>
-              <w:rPr>
-                <w:rFonts w:ascii="微軟正黑體" w:eastAsia="微軟正黑體" w:hAnsi="微軟正黑體" w:hint="eastAsia"/>
-                <w:sz w:val="26"/>
-                <w:szCs w:val="26"/>
-              </w:rPr>
-              <w:t>第4題</w:t>
-            </w:r>
-          </w:p>
-        </w:tc>
-        <w:tc>
-          <w:tcPr>
-            <w:tcW w:w="9023" w:type="dxa"/>
-            <w:gridSpan w:val="3"/>
-          </w:tcPr>
-          <w:p>
-            <w:pPr>
-              <w:snapToGrid w:val="0"/>
-              <w:jc w:val="center"/>
-              <w:rPr>
-                <w:rFonts w:ascii="微軟正黑體" w:eastAsia="微軟正黑體" w:hAnsi="微軟正黑體"/>
+            <w:tcW w:w="4043" w:type="dxa"/>
+            <w:shd w:val="clear" w:color="auto" w:fill="auto"/>
+          </w:tcPr>
+          <w:p>
+            <w:pPr>
+              <w:snapToGrid w:val="0"/>
+              <w:rPr>
+                <w:rFonts w:ascii="微軟正黑體" w:eastAsia="微軟正黑體" w:hAnsi="微軟正黑體" w:hint="eastAsia"/>
+                <w:noProof/>
+                <w:sz w:val="26"/>
+                <w:szCs w:val="26"/>
+              </w:rPr>
+            </w:pPr>
+            <w:r>
+              <w:rPr>
+                <w:rFonts w:ascii="微軟正黑體" w:eastAsia="微軟正黑體" w:hAnsi="微軟正黑體" w:hint="eastAsia"/>
+                <w:sz w:val="26"/>
+                <w:szCs w:val="26"/>
+              </w:rPr>
+              <w:t>第3題</w:t>
+            </w:r>
+          </w:p>
+        </w:tc>
+        <w:tc>
+          <w:tcPr>
+            <w:tcW w:w="4599" w:type="dxa"/>
+            <w:gridSpan w:val="2"/>
+            <w:shd w:val="clear" w:color="auto" w:fill="auto"/>
+          </w:tcPr>
+          <w:p>
+            <w:pPr>
+              <w:snapToGrid w:val="0"/>
+              <w:rPr>
+                <w:rFonts w:ascii="微軟正黑體" w:eastAsia="微軟正黑體" w:hAnsi="微軟正黑體" w:hint="eastAsia"/>
+                <w:noProof/>
+                <w:color w:val="FFFFFF" w:themeColor="background1"/>
                 <w:sz w:val="26"/>
                 <w:szCs w:val="26"/>
               </w:rPr>
@@ -4075,15 +3964,12 @@
       </w:tr>
       <w:tr>
         <w:trPr>
-          <w:gridBefore w:val="1"/>
-          <w:gridAfter w:val="1"/>
-          <w:wBefore w:w="50" w:type="dxa"/>
-          <w:wAfter w:w="113" w:type="dxa"/>
           <w:trHeight w:val="1837"/>
         </w:trPr>
         <w:tc>
           <w:tcPr>
-            <w:tcW w:w="3096" w:type="dxa"/>
+            <w:tcW w:w="3733" w:type="dxa"/>
+            <w:gridSpan w:val="2"/>
             <w:vAlign w:val="center"/>
           </w:tcPr>
           <w:p>
@@ -4096,7 +3982,7 @@
               <w:snapToGrid w:val="0"/>
               <w:ind w:leftChars="0"/>
               <w:rPr>
-                <w:rFonts w:ascii="微軟正黑體" w:eastAsia="微軟正黑體" w:hAnsi="微軟正黑體"/>
+                <w:rFonts w:ascii="微軟正黑體" w:eastAsia="微軟正黑體" w:hAnsi="微軟正黑體" w:hint="eastAsia"/>
                 <w:noProof/>
                 <w:sz w:val="26"/>
                 <w:szCs w:val="26"/>
@@ -4115,8 +4001,8 @@
         </w:tc>
         <w:tc>
           <w:tcPr>
-            <w:tcW w:w="12896" w:type="dxa"/>
-            <w:gridSpan w:val="8"/>
+            <w:tcW w:w="12962" w:type="dxa"/>
+            <w:gridSpan w:val="6"/>
             <w:shd w:val="pct65" w:color="auto" w:fill="auto"/>
           </w:tcPr>
           <w:p>
@@ -4161,7 +4047,7 @@
                 <w:szCs w:val="26"/>
               </w:rPr>
               <w:drawing>
-                <wp:inline distT="0" distB="0" distL="0" distR="0" wp14:anchorId="776E6806" wp14:editId="6199931B">
+                <wp:inline distT="0" distB="0" distL="0" distR="0" wp14:anchorId="1876AE95" wp14:editId="1C14476C">
                   <wp:extent cx="7964011" cy="5792008"/>
                   <wp:effectExtent l="0" t="0" r="0" b="0"/>
                   <wp:docPr id="1481664018" name="圖片 1"/>
@@ -4228,27 +4114,7 @@
                 <w:sz w:val="26"/>
                 <w:szCs w:val="26"/>
               </w:rPr>
-              <w:t>修改後：</w:t>
-            </w:r>
-            <w:r>
-              <w:rPr>
-                <w:rFonts w:ascii="微軟正黑體" w:eastAsia="微軟正黑體" w:hAnsi="微軟正黑體" w:hint="eastAsia"/>
-                <w:noProof/>
-                <w:color w:val="FFFFFF" w:themeColor="background1"/>
-                <w:sz w:val="26"/>
-                <w:szCs w:val="26"/>
-              </w:rPr>
-              <w:t>在創建字符時，可以設定字符編碼為UTF-8</w:t>
-            </w:r>
-            <w:r>
-              <w:rPr>
-                <w:rFonts w:ascii="微軟正黑體" w:eastAsia="微軟正黑體" w:hAnsi="微軟正黑體" w:hint="eastAsia"/>
-                <w:noProof/>
-                <w:color w:val="FFFFFF" w:themeColor="background1"/>
-                <w:sz w:val="26"/>
-                <w:szCs w:val="26"/>
-              </w:rPr>
-              <w:t>，另外因為code生成中的UTF-8文件未有添加BOM(byte order marker) ，而微軟office文件為有含BOM，因此JAVA產出的csv文件中中文文字就會顯示為亂碼，解決方法為在開頭加入BOM的標示</w:t>
+              <w:t>修改後：在創建字符時，可以設定字符編碼為UTF-8，另外因為code生成中的UTF-8文件未有添加BOM(byte order marker) ，而微軟office文件為有含BOM，因此JAVA產出的csv文件中中文文字就會顯示為亂碼，解決方法為在開頭加入BOM的標示</w:t>
             </w:r>
             <w:r>
               <w:rPr>
@@ -4387,7 +4253,7 @@
             <w:pPr>
               <w:snapToGrid w:val="0"/>
               <w:rPr>
-                <w:rFonts w:ascii="微軟正黑體" w:eastAsia="微軟正黑體" w:hAnsi="微軟正黑體"/>
+                <w:rFonts w:ascii="微軟正黑體" w:eastAsia="微軟正黑體" w:hAnsi="微軟正黑體" w:hint="eastAsia"/>
                 <w:noProof/>
                 <w:color w:val="FFFFFF" w:themeColor="background1"/>
                 <w:sz w:val="26"/>
@@ -4403,7 +4269,7 @@
                 <w:szCs w:val="26"/>
               </w:rPr>
               <w:drawing>
-                <wp:inline distT="0" distB="0" distL="0" distR="0" wp14:anchorId="4D176870" wp14:editId="0E9AD412">
+                <wp:inline distT="0" distB="0" distL="0" distR="0" wp14:anchorId="74497C53" wp14:editId="42337B88">
                   <wp:extent cx="5400675" cy="2460270"/>
                   <wp:effectExtent l="0" t="0" r="0" b="0"/>
                   <wp:docPr id="1738250463" name="圖片 1"/>
@@ -4456,8 +4322,18 @@
                 <w:sz w:val="26"/>
                 <w:szCs w:val="26"/>
               </w:rPr>
+              <w:t xml:space="preserve"> </w:t>
+            </w:r>
+            <w:r>
+              <w:rPr>
+                <w:rFonts w:ascii="微軟正黑體" w:eastAsia="微軟正黑體" w:hAnsi="微軟正黑體"/>
+                <w:noProof/>
+                <w:color w:val="FFFFFF" w:themeColor="background1"/>
+                <w:sz w:val="26"/>
+                <w:szCs w:val="26"/>
+              </w:rPr>
               <w:drawing>
-                <wp:inline distT="0" distB="0" distL="0" distR="0" wp14:anchorId="2AB1DD7C" wp14:editId="453D1A49">
+                <wp:inline distT="0" distB="0" distL="0" distR="0" wp14:anchorId="4A99DA94" wp14:editId="0B632AFF">
                   <wp:extent cx="2385579" cy="1085849"/>
                   <wp:effectExtent l="0" t="0" r="0" b="635"/>
                   <wp:docPr id="775588697" name="圖片 1"/>
@@ -4496,7 +4372,13 @@
         </w:tc>
       </w:tr>
     </w:tbl>
-    <w:p/>
+    <w:p>
+      <w:pPr>
+        <w:rPr>
+          <w:rFonts w:hint="eastAsia"/>
+        </w:rPr>
+      </w:pPr>
+    </w:p>
     <w:sectPr>
       <w:pgSz w:w="16838" w:h="11906" w:orient="landscape"/>
       <w:pgMar w:top="567" w:right="567" w:bottom="567" w:left="567" w:header="851" w:footer="992" w:gutter="0"/>
@@ -5760,6 +5642,61 @@
       <w:szCs w:val="20"/>
     </w:rPr>
   </w:style>
+  <w:style w:type="character" w:styleId="ab">
+    <w:name w:val="annotation reference"/>
+    <w:basedOn w:val="a0"/>
+    <w:uiPriority w:val="99"/>
+    <w:semiHidden/>
+    <w:unhideWhenUsed/>
+    <w:rsid w:val="00144F2F"/>
+    <w:rPr>
+      <w:sz w:val="18"/>
+      <w:szCs w:val="18"/>
+    </w:rPr>
+  </w:style>
+  <w:style w:type="paragraph" w:styleId="ac">
+    <w:name w:val="annotation text"/>
+    <w:basedOn w:val="a"/>
+    <w:link w:val="ad"/>
+    <w:uiPriority w:val="99"/>
+    <w:semiHidden/>
+    <w:unhideWhenUsed/>
+    <w:rsid w:val="00144F2F"/>
+  </w:style>
+  <w:style w:type="character" w:customStyle="1" w:styleId="ad">
+    <w:name w:val="註解文字 字元"/>
+    <w:basedOn w:val="a0"/>
+    <w:link w:val="ac"/>
+    <w:uiPriority w:val="99"/>
+    <w:semiHidden/>
+    <w:rsid w:val="00144F2F"/>
+  </w:style>
+  <w:style w:type="paragraph" w:styleId="ae">
+    <w:name w:val="annotation subject"/>
+    <w:basedOn w:val="ac"/>
+    <w:next w:val="ac"/>
+    <w:link w:val="af"/>
+    <w:uiPriority w:val="99"/>
+    <w:semiHidden/>
+    <w:unhideWhenUsed/>
+    <w:rsid w:val="00144F2F"/>
+    <w:rPr>
+      <w:b/>
+      <w:bCs/>
+    </w:rPr>
+  </w:style>
+  <w:style w:type="character" w:customStyle="1" w:styleId="af">
+    <w:name w:val="註解主旨 字元"/>
+    <w:basedOn w:val="ad"/>
+    <w:link w:val="ae"/>
+    <w:uiPriority w:val="99"/>
+    <w:semiHidden/>
+    <w:rsid w:val="00144F2F"/>
+    <w:rPr>
+      <w:b/>
+      <w:bCs/>
+    </w:rPr>
+  </w:style>
 </w:styles>
 </file>
 

</xml_diff>